<commit_message>
git pull -- push
</commit_message>
<xml_diff>
--- a/github.docx
+++ b/github.docx
@@ -147,6 +147,7 @@
     <w:p>
       <w:pPr>
         <w:numPr>
+          <w:ilvl w:val="0"/>
           <w:numId w:val="0"/>
         </w:numPr>
         <w:rPr>
@@ -193,6 +194,7 @@
     <w:p>
       <w:pPr>
         <w:numPr>
+          <w:ilvl w:val="0"/>
           <w:numId w:val="0"/>
         </w:numPr>
         <w:ind w:leftChars="0"/>
@@ -240,6 +242,7 @@
     <w:p>
       <w:pPr>
         <w:numPr>
+          <w:ilvl w:val="0"/>
           <w:numId w:val="0"/>
         </w:numPr>
         <w:ind w:leftChars="0"/>
@@ -287,6 +290,7 @@
     <w:p>
       <w:pPr>
         <w:numPr>
+          <w:ilvl w:val="0"/>
           <w:numId w:val="0"/>
         </w:numPr>
         <w:ind w:leftChars="0"/>
@@ -334,11 +338,12 @@
     <w:p>
       <w:pPr>
         <w:numPr>
+          <w:ilvl w:val="0"/>
           <w:numId w:val="0"/>
         </w:numPr>
         <w:ind w:leftChars="0"/>
         <w:rPr>
-          <w:rFonts w:hint="default" w:asciiTheme="minorEastAsia" w:hAnsiTheme="minorEastAsia" w:cstheme="minorEastAsia"/>
+          <w:rFonts w:hint="eastAsia" w:asciiTheme="minorEastAsia" w:hAnsiTheme="minorEastAsia" w:cstheme="minorEastAsia"/>
           <w:sz w:val="28"/>
           <w:szCs w:val="28"/>
           <w:lang w:val="en-US" w:eastAsia="zh-CN"/>
@@ -353,8 +358,189 @@
         </w:rPr>
         <w:t>git push origin 本地分支名</w:t>
       </w:r>
+    </w:p>
+    <w:p>
+      <w:pPr>
+        <w:numPr>
+          <w:ilvl w:val="0"/>
+          <w:numId w:val="1"/>
+        </w:numPr>
+        <w:ind w:left="0" w:leftChars="0" w:firstLine="0" w:firstLineChars="0"/>
+        <w:rPr>
+          <w:rFonts w:hint="default" w:asciiTheme="minorEastAsia" w:hAnsiTheme="minorEastAsia" w:cstheme="minorEastAsia"/>
+          <w:sz w:val="28"/>
+          <w:szCs w:val="28"/>
+          <w:lang w:val="en-US" w:eastAsia="zh-CN"/>
+        </w:rPr>
+      </w:pPr>
+      <w:r>
+        <w:rPr>
+          <w:rFonts w:hint="eastAsia" w:asciiTheme="minorEastAsia" w:hAnsiTheme="minorEastAsia" w:cstheme="minorEastAsia"/>
+          <w:sz w:val="28"/>
+          <w:szCs w:val="28"/>
+          <w:lang w:val="en-US" w:eastAsia="zh-CN"/>
+        </w:rPr>
+        <w:t>本地仓库push到远程仓库失败，解决办法</w:t>
+      </w:r>
+    </w:p>
+    <w:p>
+      <w:pPr>
+        <w:numPr>
+          <w:numId w:val="0"/>
+        </w:numPr>
+        <w:ind w:leftChars="0"/>
+        <w:rPr>
+          <w:rFonts w:hint="eastAsia" w:asciiTheme="minorEastAsia" w:hAnsiTheme="minorEastAsia" w:cstheme="minorEastAsia"/>
+          <w:sz w:val="28"/>
+          <w:szCs w:val="28"/>
+          <w:lang w:val="en-US" w:eastAsia="zh-CN"/>
+        </w:rPr>
+      </w:pPr>
+      <w:r>
+        <w:rPr>
+          <w:rFonts w:hint="eastAsia" w:asciiTheme="minorEastAsia" w:hAnsiTheme="minorEastAsia" w:cstheme="minorEastAsia"/>
+          <w:sz w:val="28"/>
+          <w:szCs w:val="28"/>
+          <w:lang w:val="en-US" w:eastAsia="zh-CN"/>
+        </w:rPr>
+        <w:t>先pull使本地仓库与远程仓库依赖一致，然后再push到远程仓库，步骤：</w:t>
+      </w:r>
+    </w:p>
+    <w:p>
+      <w:pPr>
+        <w:numPr>
+          <w:numId w:val="0"/>
+        </w:numPr>
+        <w:ind w:leftChars="0"/>
+        <w:rPr>
+          <w:rFonts w:hint="default" w:asciiTheme="minorEastAsia" w:hAnsiTheme="minorEastAsia" w:cstheme="minorEastAsia"/>
+          <w:sz w:val="28"/>
+          <w:szCs w:val="28"/>
+          <w:lang w:val="en-US" w:eastAsia="zh-CN"/>
+        </w:rPr>
+      </w:pPr>
+      <w:r>
+        <w:rPr>
+          <w:rFonts w:hint="eastAsia" w:asciiTheme="minorEastAsia" w:hAnsiTheme="minorEastAsia" w:cstheme="minorEastAsia"/>
+          <w:sz w:val="28"/>
+          <w:szCs w:val="28"/>
+          <w:lang w:val="en-US" w:eastAsia="zh-CN"/>
+        </w:rPr>
+        <w:t>先pull:</w:t>
+      </w:r>
+    </w:p>
+    <w:p>
+      <w:pPr>
+        <w:numPr>
+          <w:numId w:val="0"/>
+        </w:numPr>
+        <w:ind w:leftChars="0"/>
+        <w:rPr>
+          <w:rFonts w:hint="default" w:asciiTheme="minorEastAsia" w:hAnsiTheme="minorEastAsia" w:cstheme="minorEastAsia"/>
+          <w:sz w:val="28"/>
+          <w:szCs w:val="28"/>
+          <w:lang w:val="en-US" w:eastAsia="zh-CN"/>
+        </w:rPr>
+      </w:pPr>
+      <w:r>
+        <w:rPr>
+          <w:rFonts w:hint="default" w:asciiTheme="minorEastAsia" w:hAnsiTheme="minorEastAsia" w:cstheme="minorEastAsia"/>
+          <w:sz w:val="28"/>
+          <w:szCs w:val="28"/>
+          <w:lang w:val="en-US" w:eastAsia="zh-CN"/>
+        </w:rPr>
+        <w:t xml:space="preserve">git pull origin master  </w:t>
+      </w:r>
+    </w:p>
+    <w:p>
+      <w:pPr>
+        <w:numPr>
+          <w:numId w:val="0"/>
+        </w:numPr>
+        <w:ind w:leftChars="0"/>
+        <w:rPr>
+          <w:rFonts w:hint="eastAsia" w:asciiTheme="minorEastAsia" w:hAnsiTheme="minorEastAsia" w:cstheme="minorEastAsia"/>
+          <w:sz w:val="28"/>
+          <w:szCs w:val="28"/>
+          <w:lang w:val="en-US" w:eastAsia="zh-CN"/>
+        </w:rPr>
+      </w:pPr>
+      <w:r>
+        <w:rPr>
+          <w:rFonts w:hint="eastAsia" w:asciiTheme="minorEastAsia" w:hAnsiTheme="minorEastAsia" w:cstheme="minorEastAsia"/>
+          <w:sz w:val="28"/>
+          <w:szCs w:val="28"/>
+          <w:lang w:val="en-US" w:eastAsia="zh-CN"/>
+        </w:rPr>
+        <w:t>后push:</w:t>
+      </w:r>
+    </w:p>
+    <w:p>
+      <w:pPr>
+        <w:numPr>
+          <w:numId w:val="0"/>
+        </w:numPr>
+        <w:ind w:leftChars="0"/>
+        <w:rPr>
+          <w:rFonts w:hint="default" w:asciiTheme="minorEastAsia" w:hAnsiTheme="minorEastAsia" w:cstheme="minorEastAsia"/>
+          <w:sz w:val="28"/>
+          <w:szCs w:val="28"/>
+          <w:lang w:val="en-US" w:eastAsia="zh-CN"/>
+        </w:rPr>
+      </w:pPr>
+      <w:r>
+        <w:rPr>
+          <w:rFonts w:hint="default" w:asciiTheme="minorEastAsia" w:hAnsiTheme="minorEastAsia" w:cstheme="minorEastAsia"/>
+          <w:sz w:val="28"/>
+          <w:szCs w:val="28"/>
+          <w:lang w:val="en-US" w:eastAsia="zh-CN"/>
+        </w:rPr>
+        <w:t>git push -u origin master</w:t>
+      </w:r>
+    </w:p>
+    <w:p>
+      <w:pPr>
+        <w:numPr>
+          <w:numId w:val="0"/>
+        </w:numPr>
+        <w:ind w:leftChars="0"/>
+        <w:rPr>
+          <w:rFonts w:hint="default" w:asciiTheme="minorEastAsia" w:hAnsiTheme="minorEastAsia" w:cstheme="minorEastAsia"/>
+          <w:sz w:val="28"/>
+          <w:szCs w:val="28"/>
+          <w:lang w:val="en-US" w:eastAsia="zh-CN"/>
+        </w:rPr>
+      </w:pPr>
       <w:bookmarkStart w:id="0" w:name="_GoBack"/>
       <w:bookmarkEnd w:id="0"/>
+    </w:p>
+    <w:p>
+      <w:pPr>
+        <w:numPr>
+          <w:numId w:val="0"/>
+        </w:numPr>
+        <w:ind w:leftChars="0"/>
+        <w:rPr>
+          <w:rFonts w:hint="default" w:asciiTheme="minorEastAsia" w:hAnsiTheme="minorEastAsia" w:cstheme="minorEastAsia"/>
+          <w:sz w:val="28"/>
+          <w:szCs w:val="28"/>
+          <w:lang w:val="en-US" w:eastAsia="zh-CN"/>
+        </w:rPr>
+      </w:pPr>
+    </w:p>
+    <w:p>
+      <w:pPr>
+        <w:numPr>
+          <w:numId w:val="0"/>
+        </w:numPr>
+        <w:ind w:leftChars="0"/>
+        <w:rPr>
+          <w:rFonts w:hint="default" w:asciiTheme="minorEastAsia" w:hAnsiTheme="minorEastAsia" w:cstheme="minorEastAsia"/>
+          <w:sz w:val="28"/>
+          <w:szCs w:val="28"/>
+          <w:lang w:val="en-US" w:eastAsia="zh-CN"/>
+        </w:rPr>
+      </w:pPr>
     </w:p>
     <w:sectPr>
       <w:pgSz w:w="11906" w:h="16838"/>

</xml_diff>